<commit_message>
adedd plan pruebas fuentes
</commit_message>
<xml_diff>
--- a/Hito 3/6.1.8 PoE-Bualó.docx
+++ b/Hito 3/6.1.8 PoE-Bualó.docx
@@ -1,6 +1,6 @@
 
 <file path=word/document.xml><?xml version="1.0" encoding="utf-8"?>
-<w:document xmlns:wpc="http://schemas.microsoft.com/office/word/2010/wordprocessingCanvas" xmlns:cx="http://schemas.microsoft.com/office/drawing/2014/chartex" xmlns:cx1="http://schemas.microsoft.com/office/drawing/2015/9/8/chartex" xmlns:cx2="http://schemas.microsoft.com/office/drawing/2015/10/21/chartex" xmlns:cx3="http://schemas.microsoft.com/office/drawing/2016/5/9/chartex" xmlns:cx4="http://schemas.microsoft.com/office/drawing/2016/5/10/chartex" xmlns:cx5="http://schemas.microsoft.com/office/drawing/2016/5/11/chartex" xmlns:cx6="http://schemas.microsoft.com/office/drawing/2016/5/12/chartex" xmlns:cx7="http://schemas.microsoft.com/office/drawing/2016/5/13/chartex" xmlns:cx8="http://schemas.microsoft.com/office/drawing/2016/5/14/chartex" xmlns:mc="http://schemas.openxmlformats.org/markup-compatibility/2006" xmlns:aink="http://schemas.microsoft.com/office/drawing/2016/ink" xmlns:am3d="http://schemas.microsoft.com/office/drawing/2017/model3d" xmlns:o="urn:schemas-microsoft-com:office:office" xmlns:r="http://schemas.openxmlformats.org/officeDocument/2006/relationships" xmlns:m="http://schemas.openxmlformats.org/officeDocument/2006/math" xmlns:v="urn:schemas-microsoft-com:vml" xmlns:wp14="http://schemas.microsoft.com/office/word/2010/wordprocessingDrawing" xmlns:wp="http://schemas.openxmlformats.org/drawingml/2006/wordprocessingDrawing" xmlns:w10="urn:schemas-microsoft-com:office:word" xmlns:w="http://schemas.openxmlformats.org/wordprocessingml/2006/main" xmlns:w14="http://schemas.microsoft.com/office/word/2010/wordml" xmlns:w15="http://schemas.microsoft.com/office/word/2012/wordml" xmlns:w16cex="http://schemas.microsoft.com/office/word/2018/wordml/cex" xmlns:w16cid="http://schemas.microsoft.com/office/word/2016/wordml/cid" xmlns:w16="http://schemas.microsoft.com/office/word/2018/wordml" xmlns:w16se="http://schemas.microsoft.com/office/word/2015/wordml/symex" xmlns:wpg="http://schemas.microsoft.com/office/word/2010/wordprocessingGroup" xmlns:wpi="http://schemas.microsoft.com/office/word/2010/wordprocessingInk" xmlns:wne="http://schemas.microsoft.com/office/word/2006/wordml" xmlns:wps="http://schemas.microsoft.com/office/word/2010/wordprocessingShape" mc:Ignorable="w14 w15 w16se w16cid w16 w16cex wp14">
+<w:document xmlns:wpc="http://schemas.microsoft.com/office/word/2010/wordprocessingCanvas" xmlns:cx="http://schemas.microsoft.com/office/drawing/2014/chartex" xmlns:cx1="http://schemas.microsoft.com/office/drawing/2015/9/8/chartex" xmlns:cx2="http://schemas.microsoft.com/office/drawing/2015/10/21/chartex" xmlns:cx3="http://schemas.microsoft.com/office/drawing/2016/5/9/chartex" xmlns:cx4="http://schemas.microsoft.com/office/drawing/2016/5/10/chartex" xmlns:cx5="http://schemas.microsoft.com/office/drawing/2016/5/11/chartex" xmlns:cx6="http://schemas.microsoft.com/office/drawing/2016/5/12/chartex" xmlns:cx7="http://schemas.microsoft.com/office/drawing/2016/5/13/chartex" xmlns:cx8="http://schemas.microsoft.com/office/drawing/2016/5/14/chartex" xmlns:mc="http://schemas.openxmlformats.org/markup-compatibility/2006" xmlns:aink="http://schemas.microsoft.com/office/drawing/2016/ink" xmlns:am3d="http://schemas.microsoft.com/office/drawing/2017/model3d" xmlns:o="urn:schemas-microsoft-com:office:office" xmlns:r="http://schemas.openxmlformats.org/officeDocument/2006/relationships" xmlns:m="http://schemas.openxmlformats.org/officeDocument/2006/math" xmlns:v="urn:schemas-microsoft-com:vml" xmlns:wp14="http://schemas.microsoft.com/office/word/2010/wordprocessingDrawing" xmlns:wp="http://schemas.openxmlformats.org/drawingml/2006/wordprocessingDrawing" xmlns:w10="urn:schemas-microsoft-com:office:word" xmlns:w="http://schemas.openxmlformats.org/wordprocessingml/2006/main" xmlns:w14="http://schemas.microsoft.com/office/word/2010/wordml" xmlns:w15="http://schemas.microsoft.com/office/word/2012/wordml" xmlns:w16cex="http://schemas.microsoft.com/office/word/2018/wordml/cex" xmlns:w16cid="http://schemas.microsoft.com/office/word/2016/wordml/cid" xmlns:w16="http://schemas.microsoft.com/office/word/2018/wordml" xmlns:w16sdtdh="http://schemas.microsoft.com/office/word/2020/wordml/sdtdatahash" xmlns:w16se="http://schemas.microsoft.com/office/word/2015/wordml/symex" xmlns:wpg="http://schemas.microsoft.com/office/word/2010/wordprocessingGroup" xmlns:wpi="http://schemas.microsoft.com/office/word/2010/wordprocessingInk" xmlns:wne="http://schemas.microsoft.com/office/word/2006/wordml" xmlns:wps="http://schemas.microsoft.com/office/word/2010/wordprocessingShape" mc:Ignorable="w14 w15 w16se w16cid w16 w16cex w16sdtdh wp14">
   <w:body>
     <w:p>
       <w:pPr>
@@ -95,7 +95,34 @@
           <w:lang w:val="es-ES"/>
         </w:rPr>
         <w:tab/>
-        <w:t xml:space="preserve">El prototipo va a recibir la potencia a través del protocolo de PoE IEEE802.3af, proveniente de un Switch PoE con capacidad de entregar hasta 50W de potencia. Debido a esto, se requiere diseñar el </w:t>
+      </w:r>
+      <w:bookmarkStart w:id="0" w:name="_Hlk70341834"/>
+      <w:r>
+        <w:rPr>
+          <w:rFonts w:eastAsiaTheme="majorEastAsia" w:cstheme="minorHAnsi"/>
+          <w:sz w:val="20"/>
+          <w:szCs w:val="20"/>
+          <w:lang w:val="es-ES"/>
+        </w:rPr>
+        <w:t xml:space="preserve">El prototipo va a recibir la potencia a través del protocolo de PoE IEEE802.3af, proveniente de un Switch PoE con capacidad de entregar hasta </w:t>
+      </w:r>
+      <w:r>
+        <w:rPr>
+          <w:rFonts w:eastAsiaTheme="majorEastAsia" w:cstheme="minorHAnsi"/>
+          <w:sz w:val="20"/>
+          <w:szCs w:val="20"/>
+          <w:lang w:val="es-ES"/>
+        </w:rPr>
+        <w:t>15</w:t>
+      </w:r>
+      <w:r>
+        <w:rPr>
+          <w:rFonts w:eastAsiaTheme="majorEastAsia" w:cstheme="minorHAnsi"/>
+          <w:sz w:val="20"/>
+          <w:szCs w:val="20"/>
+          <w:lang w:val="es-ES"/>
+        </w:rPr>
+        <w:t xml:space="preserve">W de potencia. Debido a esto, se requiere diseñar el </w:t>
       </w:r>
       <w:r>
         <w:rPr>
@@ -115,6 +142,7 @@
         </w:rPr>
         <w:t xml:space="preserve"> encargado de realizar la secuencia de inicialización correcta seleccionar la cantidad de potencia máxima que deseamos que nos provea el Switch.</w:t>
       </w:r>
+      <w:bookmarkEnd w:id="0"/>
     </w:p>
     <w:p>
       <w:pPr>
@@ -162,25 +190,7 @@
           <w:szCs w:val="20"/>
           <w:lang w:val="es-ES"/>
         </w:rPr>
-        <w:t>.2 D</w:t>
-      </w:r>
-      <w:r>
-        <w:rPr>
-          <w:rFonts w:eastAsiaTheme="majorEastAsia" w:cstheme="minorHAnsi"/>
-          <w:sz w:val="20"/>
-          <w:szCs w:val="20"/>
-          <w:lang w:val="es-ES"/>
-        </w:rPr>
-        <w:t>etalles de selección y cálculo de los elementos circuitales</w:t>
-      </w:r>
-      <w:r>
-        <w:rPr>
-          <w:rFonts w:eastAsiaTheme="majorEastAsia" w:cstheme="minorHAnsi"/>
-          <w:sz w:val="20"/>
-          <w:szCs w:val="20"/>
-          <w:lang w:val="es-ES"/>
-        </w:rPr>
-        <w:t xml:space="preserve">   </w:t>
+        <w:t xml:space="preserve">.2 Detalles de selección y cálculo de los elementos circuitales   </w:t>
       </w:r>
     </w:p>
     <w:p>
@@ -408,6 +418,7 @@
       <w:r>
         <w:rPr>
           <w:rFonts w:eastAsiaTheme="majorEastAsia" w:cstheme="minorHAnsi"/>
+          <w:noProof/>
           <w:sz w:val="20"/>
           <w:szCs w:val="20"/>
           <w:lang w:val="es-ES"/>
@@ -515,7 +526,7 @@
     </w:p>
     <w:tbl>
       <w:tblPr>
-        <w:tblStyle w:val="Tablaconcuadrcula"/>
+        <w:tblStyle w:val="TableGrid"/>
         <w:tblW w:w="0" w:type="auto"/>
         <w:tblLook w:val="04A0" w:firstRow="1" w:lastRow="0" w:firstColumn="1" w:lastColumn="0" w:noHBand="0" w:noVBand="1"/>
       </w:tblPr>
@@ -739,27 +750,7 @@
                 <w:szCs w:val="20"/>
                 <w:lang w:val="es-ES"/>
               </w:rPr>
-              <w:t xml:space="preserve"> (limita corriente </w:t>
-            </w:r>
-            <w:proofErr w:type="gramStart"/>
-            <w:r>
-              <w:rPr>
-                <w:rFonts w:eastAsiaTheme="majorEastAsia" w:cstheme="minorHAnsi"/>
-                <w:sz w:val="20"/>
-                <w:szCs w:val="20"/>
-                <w:lang w:val="es-ES"/>
-              </w:rPr>
-              <w:t>startup</w:t>
-            </w:r>
-            <w:proofErr w:type="gramEnd"/>
-            <w:r>
-              <w:rPr>
-                <w:rFonts w:eastAsiaTheme="majorEastAsia" w:cstheme="minorHAnsi"/>
-                <w:sz w:val="20"/>
-                <w:szCs w:val="20"/>
-                <w:lang w:val="es-ES"/>
-              </w:rPr>
-              <w:t>)</w:t>
+              <w:t xml:space="preserve"> (limita corriente startup)</w:t>
             </w:r>
           </w:p>
         </w:tc>
@@ -1282,25 +1273,7 @@
           <w:szCs w:val="20"/>
           <w:lang w:val="es-ES"/>
         </w:rPr>
-        <w:t xml:space="preserve">El capacitor C1, para cumplir con la norma PoE debe ser menor a 5 </w:t>
-      </w:r>
-      <w:r>
-        <w:rPr>
-          <w:rFonts w:eastAsiaTheme="majorEastAsia" w:cstheme="minorHAnsi"/>
-          <w:sz w:val="20"/>
-          <w:szCs w:val="20"/>
-          <w:lang w:val="es-ES"/>
-        </w:rPr>
-        <w:t>μF</w:t>
-      </w:r>
-      <w:r>
-        <w:rPr>
-          <w:rFonts w:eastAsiaTheme="majorEastAsia" w:cstheme="minorHAnsi"/>
-          <w:sz w:val="20"/>
-          <w:szCs w:val="20"/>
-          <w:lang w:val="es-ES"/>
-        </w:rPr>
-        <w:t>. Según la potencia a utilizar, el fabricante recomienda aplicar la siguiente fórmula:</w:t>
+        <w:t>El capacitor C1, para cumplir con la norma PoE debe ser menor a 5 μF. Según la potencia a utilizar, el fabricante recomienda aplicar la siguiente fórmula:</w:t>
       </w:r>
     </w:p>
     <w:p>
@@ -1549,16 +1522,7 @@
           <w:szCs w:val="20"/>
           <w:lang w:val="es-ES"/>
         </w:rPr>
-        <w:t xml:space="preserve">x </w:t>
-      </w:r>
-      <w:r>
-        <w:rPr>
-          <w:rFonts w:eastAsiaTheme="majorEastAsia" w:cstheme="minorHAnsi"/>
-          <w:sz w:val="20"/>
-          <w:szCs w:val="20"/>
-          <w:lang w:val="es-ES"/>
-        </w:rPr>
-        <w:t xml:space="preserve"> y</w:t>
+        <w:t>x  y</w:t>
       </w:r>
       <w:proofErr w:type="gramEnd"/>
       <w:r>
@@ -1680,7 +1644,7 @@
     </w:p>
     <w:p>
       <w:pPr>
-        <w:pStyle w:val="Prrafodelista"/>
+        <w:pStyle w:val="ListParagraph"/>
         <w:numPr>
           <w:ilvl w:val="0"/>
           <w:numId w:val="1"/>
@@ -1704,7 +1668,7 @@
     </w:p>
     <w:p>
       <w:pPr>
-        <w:pStyle w:val="Prrafodelista"/>
+        <w:pStyle w:val="ListParagraph"/>
         <w:numPr>
           <w:ilvl w:val="0"/>
           <w:numId w:val="1"/>
@@ -1728,7 +1692,7 @@
     </w:p>
     <w:p>
       <w:pPr>
-        <w:pStyle w:val="Prrafodelista"/>
+        <w:pStyle w:val="ListParagraph"/>
         <w:numPr>
           <w:ilvl w:val="0"/>
           <w:numId w:val="1"/>
@@ -2153,7 +2117,7 @@
 </file>
 
 <file path=word/numbering.xml><?xml version="1.0" encoding="utf-8"?>
-<w:numbering xmlns:wpc="http://schemas.microsoft.com/office/word/2010/wordprocessingCanvas" xmlns:cx="http://schemas.microsoft.com/office/drawing/2014/chartex" xmlns:cx1="http://schemas.microsoft.com/office/drawing/2015/9/8/chartex" xmlns:cx2="http://schemas.microsoft.com/office/drawing/2015/10/21/chartex" xmlns:cx3="http://schemas.microsoft.com/office/drawing/2016/5/9/chartex" xmlns:cx4="http://schemas.microsoft.com/office/drawing/2016/5/10/chartex" xmlns:cx5="http://schemas.microsoft.com/office/drawing/2016/5/11/chartex" xmlns:cx6="http://schemas.microsoft.com/office/drawing/2016/5/12/chartex" xmlns:cx7="http://schemas.microsoft.com/office/drawing/2016/5/13/chartex" xmlns:cx8="http://schemas.microsoft.com/office/drawing/2016/5/14/chartex" xmlns:mc="http://schemas.openxmlformats.org/markup-compatibility/2006" xmlns:aink="http://schemas.microsoft.com/office/drawing/2016/ink" xmlns:am3d="http://schemas.microsoft.com/office/drawing/2017/model3d" xmlns:o="urn:schemas-microsoft-com:office:office" xmlns:r="http://schemas.openxmlformats.org/officeDocument/2006/relationships" xmlns:m="http://schemas.openxmlformats.org/officeDocument/2006/math" xmlns:v="urn:schemas-microsoft-com:vml" xmlns:wp14="http://schemas.microsoft.com/office/word/2010/wordprocessingDrawing" xmlns:wp="http://schemas.openxmlformats.org/drawingml/2006/wordprocessingDrawing" xmlns:w10="urn:schemas-microsoft-com:office:word" xmlns:w="http://schemas.openxmlformats.org/wordprocessingml/2006/main" xmlns:w14="http://schemas.microsoft.com/office/word/2010/wordml" xmlns:w15="http://schemas.microsoft.com/office/word/2012/wordml" xmlns:w16cex="http://schemas.microsoft.com/office/word/2018/wordml/cex" xmlns:w16cid="http://schemas.microsoft.com/office/word/2016/wordml/cid" xmlns:w16="http://schemas.microsoft.com/office/word/2018/wordml" xmlns:w16se="http://schemas.microsoft.com/office/word/2015/wordml/symex" xmlns:wpg="http://schemas.microsoft.com/office/word/2010/wordprocessingGroup" xmlns:wpi="http://schemas.microsoft.com/office/word/2010/wordprocessingInk" xmlns:wne="http://schemas.microsoft.com/office/word/2006/wordml" xmlns:wps="http://schemas.microsoft.com/office/word/2010/wordprocessingShape" mc:Ignorable="w14 w15 w16se w16cid w16 w16cex wp14">
+<w:numbering xmlns:wpc="http://schemas.microsoft.com/office/word/2010/wordprocessingCanvas" xmlns:cx="http://schemas.microsoft.com/office/drawing/2014/chartex" xmlns:cx1="http://schemas.microsoft.com/office/drawing/2015/9/8/chartex" xmlns:cx2="http://schemas.microsoft.com/office/drawing/2015/10/21/chartex" xmlns:cx3="http://schemas.microsoft.com/office/drawing/2016/5/9/chartex" xmlns:cx4="http://schemas.microsoft.com/office/drawing/2016/5/10/chartex" xmlns:cx5="http://schemas.microsoft.com/office/drawing/2016/5/11/chartex" xmlns:cx6="http://schemas.microsoft.com/office/drawing/2016/5/12/chartex" xmlns:cx7="http://schemas.microsoft.com/office/drawing/2016/5/13/chartex" xmlns:cx8="http://schemas.microsoft.com/office/drawing/2016/5/14/chartex" xmlns:mc="http://schemas.openxmlformats.org/markup-compatibility/2006" xmlns:aink="http://schemas.microsoft.com/office/drawing/2016/ink" xmlns:am3d="http://schemas.microsoft.com/office/drawing/2017/model3d" xmlns:o="urn:schemas-microsoft-com:office:office" xmlns:r="http://schemas.openxmlformats.org/officeDocument/2006/relationships" xmlns:m="http://schemas.openxmlformats.org/officeDocument/2006/math" xmlns:v="urn:schemas-microsoft-com:vml" xmlns:wp14="http://schemas.microsoft.com/office/word/2010/wordprocessingDrawing" xmlns:wp="http://schemas.openxmlformats.org/drawingml/2006/wordprocessingDrawing" xmlns:w10="urn:schemas-microsoft-com:office:word" xmlns:w="http://schemas.openxmlformats.org/wordprocessingml/2006/main" xmlns:w14="http://schemas.microsoft.com/office/word/2010/wordml" xmlns:w15="http://schemas.microsoft.com/office/word/2012/wordml" xmlns:w16cex="http://schemas.microsoft.com/office/word/2018/wordml/cex" xmlns:w16cid="http://schemas.microsoft.com/office/word/2016/wordml/cid" xmlns:w16="http://schemas.microsoft.com/office/word/2018/wordml" xmlns:w16sdtdh="http://schemas.microsoft.com/office/word/2020/wordml/sdtdatahash" xmlns:w16se="http://schemas.microsoft.com/office/word/2015/wordml/symex" xmlns:wpg="http://schemas.microsoft.com/office/word/2010/wordprocessingGroup" xmlns:wpi="http://schemas.microsoft.com/office/word/2010/wordprocessingInk" xmlns:wne="http://schemas.microsoft.com/office/word/2006/wordml" xmlns:wps="http://schemas.microsoft.com/office/word/2010/wordprocessingShape" mc:Ignorable="w14 w15 w16se w16cid w16 w16cex w16sdtdh wp14">
   <w:abstractNum w:abstractNumId="0" w15:restartNumberingAfterBreak="0">
     <w:nsid w:val="19A512B3"/>
     <w:multiLevelType w:val="hybridMultilevel"/>
@@ -2274,7 +2238,7 @@
 </file>
 
 <file path=word/styles.xml><?xml version="1.0" encoding="utf-8"?>
-<w:styles xmlns:mc="http://schemas.openxmlformats.org/markup-compatibility/2006" xmlns:r="http://schemas.openxmlformats.org/officeDocument/2006/relationships" xmlns:w="http://schemas.openxmlformats.org/wordprocessingml/2006/main" xmlns:w14="http://schemas.microsoft.com/office/word/2010/wordml" xmlns:w15="http://schemas.microsoft.com/office/word/2012/wordml" xmlns:w16cex="http://schemas.microsoft.com/office/word/2018/wordml/cex" xmlns:w16cid="http://schemas.microsoft.com/office/word/2016/wordml/cid" xmlns:w16="http://schemas.microsoft.com/office/word/2018/wordml" xmlns:w16se="http://schemas.microsoft.com/office/word/2015/wordml/symex" mc:Ignorable="w14 w15 w16se w16cid w16 w16cex">
+<w:styles xmlns:mc="http://schemas.openxmlformats.org/markup-compatibility/2006" xmlns:r="http://schemas.openxmlformats.org/officeDocument/2006/relationships" xmlns:w="http://schemas.openxmlformats.org/wordprocessingml/2006/main" xmlns:w14="http://schemas.microsoft.com/office/word/2010/wordml" xmlns:w15="http://schemas.microsoft.com/office/word/2012/wordml" xmlns:w16cex="http://schemas.microsoft.com/office/word/2018/wordml/cex" xmlns:w16cid="http://schemas.microsoft.com/office/word/2016/wordml/cid" xmlns:w16="http://schemas.microsoft.com/office/word/2018/wordml" xmlns:w16sdtdh="http://schemas.microsoft.com/office/word/2020/wordml/sdtdatahash" xmlns:w16se="http://schemas.microsoft.com/office/word/2015/wordml/symex" mc:Ignorable="w14 w15 w16se w16cid w16 w16cex w16sdtdh">
   <w:docDefaults>
     <w:rPrDefault>
       <w:rPr>
@@ -2668,13 +2632,13 @@
     <w:name w:val="Normal"/>
     <w:qFormat/>
   </w:style>
-  <w:style w:type="character" w:default="1" w:styleId="Fuentedeprrafopredeter">
+  <w:style w:type="character" w:default="1" w:styleId="DefaultParagraphFont">
     <w:name w:val="Default Paragraph Font"/>
     <w:uiPriority w:val="1"/>
     <w:semiHidden/>
     <w:unhideWhenUsed/>
   </w:style>
-  <w:style w:type="table" w:default="1" w:styleId="Tablanormal">
+  <w:style w:type="table" w:default="1" w:styleId="TableNormal">
     <w:name w:val="Normal Table"/>
     <w:uiPriority w:val="99"/>
     <w:semiHidden/>
@@ -2689,15 +2653,15 @@
       </w:tblCellMar>
     </w:tblPr>
   </w:style>
-  <w:style w:type="numbering" w:default="1" w:styleId="Sinlista">
+  <w:style w:type="numbering" w:default="1" w:styleId="NoList">
     <w:name w:val="No List"/>
     <w:uiPriority w:val="99"/>
     <w:semiHidden/>
     <w:unhideWhenUsed/>
   </w:style>
-  <w:style w:type="table" w:styleId="Tablaconcuadrcula">
+  <w:style w:type="table" w:styleId="TableGrid">
     <w:name w:val="Table Grid"/>
-    <w:basedOn w:val="Tablanormal"/>
+    <w:basedOn w:val="TableNormal"/>
     <w:uiPriority w:val="39"/>
     <w:rsid w:val="003C73E6"/>
     <w:tblPr>
@@ -2726,9 +2690,9 @@
       <w:lang w:eastAsia="es-MX"/>
     </w:rPr>
   </w:style>
-  <w:style w:type="character" w:styleId="Textodelmarcadordeposicin">
+  <w:style w:type="character" w:styleId="PlaceholderText">
     <w:name w:val="Placeholder Text"/>
-    <w:basedOn w:val="Fuentedeprrafopredeter"/>
+    <w:basedOn w:val="DefaultParagraphFont"/>
     <w:uiPriority w:val="99"/>
     <w:semiHidden/>
     <w:rsid w:val="00742B7A"/>
@@ -2736,7 +2700,7 @@
       <w:color w:val="808080"/>
     </w:rPr>
   </w:style>
-  <w:style w:type="paragraph" w:styleId="Prrafodelista">
+  <w:style w:type="paragraph" w:styleId="ListParagraph">
     <w:name w:val="List Paragraph"/>
     <w:basedOn w:val="Normal"/>
     <w:uiPriority w:val="34"/>

</xml_diff>